<commit_message>
progress-report: Cap nhat Progress_Report_lan2.docx
</commit_message>
<xml_diff>
--- a/progress-report/Progress_Report.docx
+++ b/progress-report/Progress_Report.docx
@@ -1,6 +1,6 @@
 
 <file path=word/document.xml><?xml version="1.0" encoding="utf-8"?>
-<w:document xmlns:wpc="http://schemas.microsoft.com/office/word/2010/wordprocessingCanvas" xmlns:cx="http://schemas.microsoft.com/office/drawing/2014/chartex" xmlns:cx1="http://schemas.microsoft.com/office/drawing/2015/9/8/chartex" xmlns:cx2="http://schemas.microsoft.com/office/drawing/2015/10/21/chartex" xmlns:cx3="http://schemas.microsoft.com/office/drawing/2016/5/9/chartex" xmlns:cx4="http://schemas.microsoft.com/office/drawing/2016/5/10/chartex" xmlns:cx5="http://schemas.microsoft.com/office/drawing/2016/5/11/chartex" xmlns:cx6="http://schemas.microsoft.com/office/drawing/2016/5/12/chartex" xmlns:cx7="http://schemas.microsoft.com/office/drawing/2016/5/13/chartex" xmlns:cx8="http://schemas.microsoft.com/office/drawing/2016/5/14/chartex" xmlns:mc="http://schemas.openxmlformats.org/markup-compatibility/2006" xmlns:aink="http://schemas.microsoft.com/office/drawing/2016/ink" xmlns:am3d="http://schemas.microsoft.com/office/drawing/2017/model3d" xmlns:o="urn:schemas-microsoft-com:office:office" xmlns:r="http://schemas.openxmlformats.org/officeDocument/2006/relationships" xmlns:m="http://schemas.openxmlformats.org/officeDocument/2006/math" xmlns:v="urn:schemas-microsoft-com:vml" xmlns:wp14="http://schemas.microsoft.com/office/word/2010/wordprocessingDrawing" xmlns:wp="http://schemas.openxmlformats.org/drawingml/2006/wordprocessingDrawing" xmlns:w10="urn:schemas-microsoft-com:office:word" xmlns:w="http://schemas.openxmlformats.org/wordprocessingml/2006/main" xmlns:w14="http://schemas.microsoft.com/office/word/2010/wordml" xmlns:w15="http://schemas.microsoft.com/office/word/2012/wordml" xmlns:w16cex="http://schemas.microsoft.com/office/word/2018/wordml/cex" xmlns:w16cid="http://schemas.microsoft.com/office/word/2016/wordml/cid" xmlns:w16="http://schemas.microsoft.com/office/word/2018/wordml" xmlns:w16se="http://schemas.microsoft.com/office/word/2015/wordml/symex" xmlns:wpg="http://schemas.microsoft.com/office/word/2010/wordprocessingGroup" xmlns:wpi="http://schemas.microsoft.com/office/word/2010/wordprocessingInk" xmlns:wne="http://schemas.microsoft.com/office/word/2006/wordml" xmlns:wps="http://schemas.microsoft.com/office/word/2010/wordprocessingShape" mc:Ignorable="w14 w15 w16se w16cid w16 w16cex wp14">
+<w:document xmlns:wpc="http://schemas.microsoft.com/office/word/2010/wordprocessingCanvas" xmlns:cx="http://schemas.microsoft.com/office/drawing/2014/chartex" xmlns:cx1="http://schemas.microsoft.com/office/drawing/2015/9/8/chartex" xmlns:cx2="http://schemas.microsoft.com/office/drawing/2015/10/21/chartex" xmlns:cx3="http://schemas.microsoft.com/office/drawing/2016/5/9/chartex" xmlns:cx4="http://schemas.microsoft.com/office/drawing/2016/5/10/chartex" xmlns:cx5="http://schemas.microsoft.com/office/drawing/2016/5/11/chartex" xmlns:cx6="http://schemas.microsoft.com/office/drawing/2016/5/12/chartex" xmlns:cx7="http://schemas.microsoft.com/office/drawing/2016/5/13/chartex" xmlns:cx8="http://schemas.microsoft.com/office/drawing/2016/5/14/chartex" xmlns:mc="http://schemas.openxmlformats.org/markup-compatibility/2006" xmlns:aink="http://schemas.microsoft.com/office/drawing/2016/ink" xmlns:am3d="http://schemas.microsoft.com/office/drawing/2017/model3d" xmlns:o="urn:schemas-microsoft-com:office:office" xmlns:oel="http://schemas.microsoft.com/office/2019/extlst" xmlns:r="http://schemas.openxmlformats.org/officeDocument/2006/relationships" xmlns:m="http://schemas.openxmlformats.org/officeDocument/2006/math" xmlns:v="urn:schemas-microsoft-com:vml" xmlns:wp14="http://schemas.microsoft.com/office/word/2010/wordprocessingDrawing" xmlns:wp="http://schemas.openxmlformats.org/drawingml/2006/wordprocessingDrawing" xmlns:w10="urn:schemas-microsoft-com:office:word" xmlns:w="http://schemas.openxmlformats.org/wordprocessingml/2006/main" xmlns:w14="http://schemas.microsoft.com/office/word/2010/wordml" xmlns:w15="http://schemas.microsoft.com/office/word/2012/wordml" xmlns:w16cex="http://schemas.microsoft.com/office/word/2018/wordml/cex" xmlns:w16cid="http://schemas.microsoft.com/office/word/2016/wordml/cid" xmlns:w16="http://schemas.microsoft.com/office/word/2018/wordml" xmlns:w16du="http://schemas.microsoft.com/office/word/2023/wordml/word16du" xmlns:w16sdtdh="http://schemas.microsoft.com/office/word/2020/wordml/sdtdatahash" xmlns:w16se="http://schemas.microsoft.com/office/word/2015/wordml/symex" xmlns:wpg="http://schemas.microsoft.com/office/word/2010/wordprocessingGroup" xmlns:wpi="http://schemas.microsoft.com/office/word/2010/wordprocessingInk" xmlns:wne="http://schemas.microsoft.com/office/word/2006/wordml" xmlns:wps="http://schemas.microsoft.com/office/word/2010/wordprocessingShape" mc:Ignorable="w14 w15 w16se w16cid w16 w16cex w16sdtdh wp14">
   <w:body>
     <w:p>
       <w:pPr>
@@ -17,8 +17,6 @@
         </w:rPr>
         <w:t>BÁO CÁO TIẾN ĐỘ</w:t>
       </w:r>
-      <w:bookmarkStart w:id="0" w:name="_GoBack"/>
-      <w:bookmarkEnd w:id="0"/>
     </w:p>
     <w:p>
       <w:pPr>
@@ -158,44 +156,56 @@
               <w:spacing w:before="120" w:after="120" w:line="240" w:lineRule="auto"/>
               <w:jc w:val="center"/>
             </w:pPr>
-          </w:p>
-        </w:tc>
-        <w:tc>
-          <w:tcPr>
-            <w:tcW w:w="4815" w:type="dxa"/>
-            <w:vAlign w:val="center"/>
-          </w:tcPr>
-          <w:p>
-            <w:pPr>
-              <w:spacing w:before="120" w:after="120" w:line="240" w:lineRule="auto"/>
-              <w:jc w:val="center"/>
-            </w:pPr>
-          </w:p>
-        </w:tc>
-      </w:tr>
-      <w:tr>
-        <w:tc>
-          <w:tcPr>
-            <w:tcW w:w="4814" w:type="dxa"/>
-            <w:vAlign w:val="center"/>
-          </w:tcPr>
-          <w:p>
-            <w:pPr>
-              <w:spacing w:before="120" w:after="120" w:line="240" w:lineRule="auto"/>
-              <w:jc w:val="center"/>
-            </w:pPr>
-          </w:p>
-        </w:tc>
-        <w:tc>
-          <w:tcPr>
-            <w:tcW w:w="4815" w:type="dxa"/>
-            <w:vAlign w:val="center"/>
-          </w:tcPr>
-          <w:p>
-            <w:pPr>
-              <w:spacing w:before="120" w:after="120" w:line="240" w:lineRule="auto"/>
-              <w:jc w:val="center"/>
-            </w:pPr>
+            <w:r>
+              <w:t>Từ 09 – 10/11/2023</w:t>
+            </w:r>
+          </w:p>
+        </w:tc>
+        <w:tc>
+          <w:tcPr>
+            <w:tcW w:w="4815" w:type="dxa"/>
+            <w:vAlign w:val="center"/>
+          </w:tcPr>
+          <w:p>
+            <w:pPr>
+              <w:spacing w:before="120" w:after="120" w:line="240" w:lineRule="auto"/>
+              <w:jc w:val="center"/>
+            </w:pPr>
+            <w:r>
+              <w:t>Tìm hiểu HeyGen API</w:t>
+            </w:r>
+          </w:p>
+        </w:tc>
+      </w:tr>
+      <w:tr>
+        <w:tc>
+          <w:tcPr>
+            <w:tcW w:w="4814" w:type="dxa"/>
+            <w:vAlign w:val="center"/>
+          </w:tcPr>
+          <w:p>
+            <w:pPr>
+              <w:spacing w:before="120" w:after="120" w:line="240" w:lineRule="auto"/>
+              <w:jc w:val="center"/>
+            </w:pPr>
+            <w:r>
+              <w:t>Từ 11 – 12/11/2023</w:t>
+            </w:r>
+          </w:p>
+        </w:tc>
+        <w:tc>
+          <w:tcPr>
+            <w:tcW w:w="4815" w:type="dxa"/>
+            <w:vAlign w:val="center"/>
+          </w:tcPr>
+          <w:p>
+            <w:pPr>
+              <w:spacing w:before="120" w:after="120" w:line="240" w:lineRule="auto"/>
+              <w:jc w:val="center"/>
+            </w:pPr>
+            <w:r>
+              <w:t>Liên kết API của Openai</w:t>
+            </w:r>
           </w:p>
         </w:tc>
       </w:tr>
@@ -550,7 +560,7 @@
 </file>
 
 <file path=word/styles.xml><?xml version="1.0" encoding="utf-8"?>
-<w:styles xmlns:mc="http://schemas.openxmlformats.org/markup-compatibility/2006" xmlns:r="http://schemas.openxmlformats.org/officeDocument/2006/relationships" xmlns:w="http://schemas.openxmlformats.org/wordprocessingml/2006/main" xmlns:w14="http://schemas.microsoft.com/office/word/2010/wordml" xmlns:w15="http://schemas.microsoft.com/office/word/2012/wordml" xmlns:w16cex="http://schemas.microsoft.com/office/word/2018/wordml/cex" xmlns:w16cid="http://schemas.microsoft.com/office/word/2016/wordml/cid" xmlns:w16="http://schemas.microsoft.com/office/word/2018/wordml" xmlns:w16se="http://schemas.microsoft.com/office/word/2015/wordml/symex" mc:Ignorable="w14 w15 w16se w16cid w16 w16cex">
+<w:styles xmlns:mc="http://schemas.openxmlformats.org/markup-compatibility/2006" xmlns:r="http://schemas.openxmlformats.org/officeDocument/2006/relationships" xmlns:w="http://schemas.openxmlformats.org/wordprocessingml/2006/main" xmlns:w14="http://schemas.microsoft.com/office/word/2010/wordml" xmlns:w15="http://schemas.microsoft.com/office/word/2012/wordml" xmlns:w16cex="http://schemas.microsoft.com/office/word/2018/wordml/cex" xmlns:w16cid="http://schemas.microsoft.com/office/word/2016/wordml/cid" xmlns:w16="http://schemas.microsoft.com/office/word/2018/wordml" xmlns:w16sdtdh="http://schemas.microsoft.com/office/word/2020/wordml/sdtdatahash" xmlns:w16se="http://schemas.microsoft.com/office/word/2015/wordml/symex" mc:Ignorable="w14 w15 w16se w16cid w16 w16cex w16sdtdh">
   <w:docDefaults>
     <w:rPrDefault>
       <w:rPr>

</xml_diff>